<commit_message>
task 5 is added, task list is updated
</commit_message>
<xml_diff>
--- a/Tasks list.docx
+++ b/Tasks list.docx
@@ -10,8 +10,8 @@
         <w:tblLook w:val="04A0" w:firstRow="1" w:lastRow="0" w:firstColumn="1" w:lastColumn="0" w:noHBand="0" w:noVBand="1"/>
       </w:tblPr>
       <w:tblGrid>
-        <w:gridCol w:w="2127"/>
-        <w:gridCol w:w="7654"/>
+        <w:gridCol w:w="1645"/>
+        <w:gridCol w:w="8136"/>
       </w:tblGrid>
       <w:tr>
         <w:tc>
@@ -560,8 +560,12 @@
                 <w:lang w:val="en-US"/>
               </w:rPr>
             </w:pPr>
-            <w:bookmarkStart w:id="0" w:name="_GoBack"/>
-            <w:bookmarkEnd w:id="0"/>
+            <w:r>
+              <w:rPr>
+                <w:lang w:val="en-US"/>
+              </w:rPr>
+              <w:t>Task 5</w:t>
+            </w:r>
           </w:p>
         </w:tc>
         <w:tc>
@@ -574,6 +578,289 @@
                 <w:lang w:val="en-US"/>
               </w:rPr>
             </w:pPr>
+            <w:r>
+              <w:rPr>
+                <w:lang w:val="en-US"/>
+              </w:rPr>
+              <w:t>Functions:</w:t>
+            </w:r>
+          </w:p>
+          <w:p>
+            <w:pPr>
+              <w:pStyle w:val="a4"/>
+              <w:numPr>
+                <w:ilvl w:val="0"/>
+                <w:numId w:val="1"/>
+              </w:numPr>
+              <w:rPr>
+                <w:lang w:val="en-US"/>
+              </w:rPr>
+            </w:pPr>
+            <w:r>
+              <w:rPr>
+                <w:lang w:val="en-US"/>
+              </w:rPr>
+              <w:t xml:space="preserve">Write a function that takes a number and returns the sum of its digits. </w:t>
+            </w:r>
+            <w:proofErr w:type="spellStart"/>
+            <w:r>
+              <w:t>Raise</w:t>
+            </w:r>
+            <w:proofErr w:type="spellEnd"/>
+            <w:r>
+              <w:t xml:space="preserve"> </w:t>
+            </w:r>
+            <w:proofErr w:type="spellStart"/>
+            <w:r>
+              <w:t>exception</w:t>
+            </w:r>
+            <w:proofErr w:type="spellEnd"/>
+            <w:r>
+              <w:t xml:space="preserve"> </w:t>
+            </w:r>
+            <w:proofErr w:type="spellStart"/>
+            <w:r>
+              <w:t>if</w:t>
+            </w:r>
+            <w:proofErr w:type="spellEnd"/>
+            <w:r>
+              <w:t xml:space="preserve"> </w:t>
+            </w:r>
+            <w:proofErr w:type="spellStart"/>
+            <w:r>
+              <w:t>argument</w:t>
+            </w:r>
+            <w:proofErr w:type="spellEnd"/>
+            <w:r>
+              <w:t xml:space="preserve"> </w:t>
+            </w:r>
+            <w:proofErr w:type="spellStart"/>
+            <w:r>
+              <w:t>of</w:t>
+            </w:r>
+            <w:proofErr w:type="spellEnd"/>
+            <w:r>
+              <w:t xml:space="preserve"> </w:t>
+            </w:r>
+            <w:proofErr w:type="spellStart"/>
+            <w:r>
+              <w:t>the</w:t>
+            </w:r>
+            <w:proofErr w:type="spellEnd"/>
+            <w:r>
+              <w:t xml:space="preserve"> </w:t>
+            </w:r>
+            <w:proofErr w:type="spellStart"/>
+            <w:r>
+              <w:t>wrong</w:t>
+            </w:r>
+            <w:proofErr w:type="spellEnd"/>
+            <w:r>
+              <w:t xml:space="preserve"> </w:t>
+            </w:r>
+            <w:proofErr w:type="spellStart"/>
+            <w:r>
+              <w:t>type</w:t>
+            </w:r>
+            <w:proofErr w:type="spellEnd"/>
+            <w:r>
+              <w:t xml:space="preserve"> </w:t>
+            </w:r>
+            <w:proofErr w:type="spellStart"/>
+            <w:r>
+              <w:t>was</w:t>
+            </w:r>
+            <w:proofErr w:type="spellEnd"/>
+            <w:r>
+              <w:t xml:space="preserve"> </w:t>
+            </w:r>
+            <w:proofErr w:type="spellStart"/>
+            <w:r>
+              <w:t>passed</w:t>
+            </w:r>
+            <w:proofErr w:type="spellEnd"/>
+          </w:p>
+          <w:p>
+            <w:pPr>
+              <w:pStyle w:val="a4"/>
+              <w:numPr>
+                <w:ilvl w:val="0"/>
+                <w:numId w:val="1"/>
+              </w:numPr>
+              <w:rPr>
+                <w:lang w:val="en-US"/>
+              </w:rPr>
+            </w:pPr>
+            <w:r>
+              <w:rPr>
+                <w:lang w:val="en-US"/>
+              </w:rPr>
+              <w:t xml:space="preserve">Write a function that returns the multiplication of all input arguments. </w:t>
+            </w:r>
+            <w:proofErr w:type="spellStart"/>
+            <w:r>
+              <w:t>The</w:t>
+            </w:r>
+            <w:proofErr w:type="spellEnd"/>
+            <w:r>
+              <w:t xml:space="preserve"> </w:t>
+            </w:r>
+            <w:proofErr w:type="spellStart"/>
+            <w:r>
+              <w:t>function</w:t>
+            </w:r>
+            <w:proofErr w:type="spellEnd"/>
+            <w:r>
+              <w:t xml:space="preserve"> </w:t>
+            </w:r>
+            <w:proofErr w:type="spellStart"/>
+            <w:r>
+              <w:t>should</w:t>
+            </w:r>
+            <w:proofErr w:type="spellEnd"/>
+            <w:r>
+              <w:t xml:space="preserve"> </w:t>
+            </w:r>
+            <w:proofErr w:type="spellStart"/>
+            <w:r>
+              <w:t>ignore</w:t>
+            </w:r>
+            <w:proofErr w:type="spellEnd"/>
+            <w:r>
+              <w:t xml:space="preserve"> </w:t>
+            </w:r>
+            <w:proofErr w:type="spellStart"/>
+            <w:r>
+              <w:t>non-numeric</w:t>
+            </w:r>
+            <w:proofErr w:type="spellEnd"/>
+            <w:r>
+              <w:t xml:space="preserve"> </w:t>
+            </w:r>
+            <w:proofErr w:type="spellStart"/>
+            <w:r>
+              <w:t>arguments</w:t>
+            </w:r>
+            <w:proofErr w:type="spellEnd"/>
+            <w:r>
+              <w:t>.</w:t>
+            </w:r>
+          </w:p>
+          <w:p>
+            <w:pPr>
+              <w:pStyle w:val="a4"/>
+              <w:rPr>
+                <w:lang w:val="en-US"/>
+              </w:rPr>
+            </w:pPr>
+            <w:r>
+              <w:rPr>
+                <w:noProof/>
+                <w:lang w:eastAsia="ru-RU"/>
+              </w:rPr>
+              <w:drawing>
+                <wp:inline distT="0" distB="0" distL="0" distR="0" wp14:anchorId="609B148B" wp14:editId="5986E681">
+                  <wp:extent cx="2438400" cy="1857375"/>
+                  <wp:effectExtent l="0" t="0" r="0" b="9525"/>
+                  <wp:docPr id="1" name="Рисунок 1"/>
+                  <wp:cNvGraphicFramePr>
+                    <a:graphicFrameLocks xmlns:a="http://schemas.openxmlformats.org/drawingml/2006/main" noChangeAspect="1"/>
+                  </wp:cNvGraphicFramePr>
+                  <a:graphic xmlns:a="http://schemas.openxmlformats.org/drawingml/2006/main">
+                    <a:graphicData uri="http://schemas.openxmlformats.org/drawingml/2006/picture">
+                      <pic:pic xmlns:pic="http://schemas.openxmlformats.org/drawingml/2006/picture">
+                        <pic:nvPicPr>
+                          <pic:cNvPr id="1" name=""/>
+                          <pic:cNvPicPr/>
+                        </pic:nvPicPr>
+                        <pic:blipFill>
+                          <a:blip r:embed="rId5"/>
+                          <a:stretch>
+                            <a:fillRect/>
+                          </a:stretch>
+                        </pic:blipFill>
+                        <pic:spPr>
+                          <a:xfrm>
+                            <a:off x="0" y="0"/>
+                            <a:ext cx="2438400" cy="1857375"/>
+                          </a:xfrm>
+                          <a:prstGeom prst="rect">
+                            <a:avLst/>
+                          </a:prstGeom>
+                        </pic:spPr>
+                      </pic:pic>
+                    </a:graphicData>
+                  </a:graphic>
+                </wp:inline>
+              </w:drawing>
+            </w:r>
+          </w:p>
+          <w:p>
+            <w:pPr>
+              <w:pStyle w:val="a4"/>
+              <w:numPr>
+                <w:ilvl w:val="0"/>
+                <w:numId w:val="1"/>
+              </w:numPr>
+              <w:rPr>
+                <w:lang w:val="en-US"/>
+              </w:rPr>
+            </w:pPr>
+            <w:r>
+              <w:rPr>
+                <w:lang w:val="en-US"/>
+              </w:rPr>
+              <w:t>Write a function that takes a list of strings AND a minimum length (number) and returns only the strings that are longer than</w:t>
+            </w:r>
+          </w:p>
+          <w:p>
+            <w:pPr>
+              <w:pStyle w:val="a4"/>
+              <w:rPr>
+                <w:lang w:val="en-US"/>
+              </w:rPr>
+            </w:pPr>
+            <w:r>
+              <w:rPr>
+                <w:noProof/>
+                <w:lang w:eastAsia="ru-RU"/>
+              </w:rPr>
+              <w:drawing>
+                <wp:inline distT="0" distB="0" distL="0" distR="0" wp14:anchorId="1740D27E" wp14:editId="6100EC31">
+                  <wp:extent cx="4562475" cy="542925"/>
+                  <wp:effectExtent l="0" t="0" r="9525" b="9525"/>
+                  <wp:docPr id="2" name="Рисунок 2"/>
+                  <wp:cNvGraphicFramePr>
+                    <a:graphicFrameLocks xmlns:a="http://schemas.openxmlformats.org/drawingml/2006/main" noChangeAspect="1"/>
+                  </wp:cNvGraphicFramePr>
+                  <a:graphic xmlns:a="http://schemas.openxmlformats.org/drawingml/2006/main">
+                    <a:graphicData uri="http://schemas.openxmlformats.org/drawingml/2006/picture">
+                      <pic:pic xmlns:pic="http://schemas.openxmlformats.org/drawingml/2006/picture">
+                        <pic:nvPicPr>
+                          <pic:cNvPr id="1" name=""/>
+                          <pic:cNvPicPr/>
+                        </pic:nvPicPr>
+                        <pic:blipFill>
+                          <a:blip r:embed="rId6"/>
+                          <a:stretch>
+                            <a:fillRect/>
+                          </a:stretch>
+                        </pic:blipFill>
+                        <pic:spPr>
+                          <a:xfrm>
+                            <a:off x="0" y="0"/>
+                            <a:ext cx="4562475" cy="542925"/>
+                          </a:xfrm>
+                          <a:prstGeom prst="rect">
+                            <a:avLst/>
+                          </a:prstGeom>
+                        </pic:spPr>
+                      </pic:pic>
+                    </a:graphicData>
+                  </a:graphic>
+                </wp:inline>
+              </w:drawing>
+            </w:r>
           </w:p>
         </w:tc>
       </w:tr>
@@ -584,6 +871,8 @@
           <w:lang w:val="en-US"/>
         </w:rPr>
       </w:pPr>
+      <w:bookmarkStart w:id="0" w:name="_GoBack"/>
+      <w:bookmarkEnd w:id="0"/>
     </w:p>
     <w:sectPr>
       <w:pgSz w:w="11906" w:h="16838"/>
@@ -593,6 +882,127 @@
     </w:sectPr>
   </w:body>
 </w:document>
+</file>
+
+<file path=word/numbering.xml><?xml version="1.0" encoding="utf-8"?>
+<w:numbering xmlns:wpc="http://schemas.microsoft.com/office/word/2010/wordprocessingCanvas" xmlns:cx="http://schemas.microsoft.com/office/drawing/2014/chartex" xmlns:mc="http://schemas.openxmlformats.org/markup-compatibility/2006" xmlns:o="urn:schemas-microsoft-com:office:office" xmlns:r="http://schemas.openxmlformats.org/officeDocument/2006/relationships" xmlns:m="http://schemas.openxmlformats.org/officeDocument/2006/math" xmlns:v="urn:schemas-microsoft-com:vml" xmlns:wp14="http://schemas.microsoft.com/office/word/2010/wordprocessingDrawing" xmlns:wp="http://schemas.openxmlformats.org/drawingml/2006/wordprocessingDrawing" xmlns:w10="urn:schemas-microsoft-com:office:word" xmlns:w="http://schemas.openxmlformats.org/wordprocessingml/2006/main" xmlns:w14="http://schemas.microsoft.com/office/word/2010/wordml" xmlns:w15="http://schemas.microsoft.com/office/word/2012/wordml" xmlns:w16se="http://schemas.microsoft.com/office/word/2015/wordml/symex" xmlns:wpg="http://schemas.microsoft.com/office/word/2010/wordprocessingGroup" xmlns:wpi="http://schemas.microsoft.com/office/word/2010/wordprocessingInk" xmlns:wne="http://schemas.microsoft.com/office/word/2006/wordml" xmlns:wps="http://schemas.microsoft.com/office/word/2010/wordprocessingShape" mc:Ignorable="w14 w15 w16se wp14">
+  <w:abstractNum w:abstractNumId="0" w15:restartNumberingAfterBreak="0">
+    <w:nsid w:val="63393ADA"/>
+    <w:multiLevelType w:val="hybridMultilevel"/>
+    <w:tmpl w:val="F2D478FE"/>
+    <w:lvl w:ilvl="0" w:tplc="04190001">
+      <w:start w:val="1"/>
+      <w:numFmt w:val="bullet"/>
+      <w:lvlText w:val=""/>
+      <w:lvlJc w:val="left"/>
+      <w:pPr>
+        <w:ind w:left="720" w:hanging="360"/>
+      </w:pPr>
+      <w:rPr>
+        <w:rFonts w:ascii="Symbol" w:hAnsi="Symbol" w:hint="default"/>
+      </w:rPr>
+    </w:lvl>
+    <w:lvl w:ilvl="1" w:tplc="04190003" w:tentative="1">
+      <w:start w:val="1"/>
+      <w:numFmt w:val="bullet"/>
+      <w:lvlText w:val="o"/>
+      <w:lvlJc w:val="left"/>
+      <w:pPr>
+        <w:ind w:left="1440" w:hanging="360"/>
+      </w:pPr>
+      <w:rPr>
+        <w:rFonts w:ascii="Courier New" w:hAnsi="Courier New" w:cs="Courier New" w:hint="default"/>
+      </w:rPr>
+    </w:lvl>
+    <w:lvl w:ilvl="2" w:tplc="04190005" w:tentative="1">
+      <w:start w:val="1"/>
+      <w:numFmt w:val="bullet"/>
+      <w:lvlText w:val=""/>
+      <w:lvlJc w:val="left"/>
+      <w:pPr>
+        <w:ind w:left="2160" w:hanging="360"/>
+      </w:pPr>
+      <w:rPr>
+        <w:rFonts w:ascii="Wingdings" w:hAnsi="Wingdings" w:hint="default"/>
+      </w:rPr>
+    </w:lvl>
+    <w:lvl w:ilvl="3" w:tplc="04190001" w:tentative="1">
+      <w:start w:val="1"/>
+      <w:numFmt w:val="bullet"/>
+      <w:lvlText w:val=""/>
+      <w:lvlJc w:val="left"/>
+      <w:pPr>
+        <w:ind w:left="2880" w:hanging="360"/>
+      </w:pPr>
+      <w:rPr>
+        <w:rFonts w:ascii="Symbol" w:hAnsi="Symbol" w:hint="default"/>
+      </w:rPr>
+    </w:lvl>
+    <w:lvl w:ilvl="4" w:tplc="04190003" w:tentative="1">
+      <w:start w:val="1"/>
+      <w:numFmt w:val="bullet"/>
+      <w:lvlText w:val="o"/>
+      <w:lvlJc w:val="left"/>
+      <w:pPr>
+        <w:ind w:left="3600" w:hanging="360"/>
+      </w:pPr>
+      <w:rPr>
+        <w:rFonts w:ascii="Courier New" w:hAnsi="Courier New" w:cs="Courier New" w:hint="default"/>
+      </w:rPr>
+    </w:lvl>
+    <w:lvl w:ilvl="5" w:tplc="04190005" w:tentative="1">
+      <w:start w:val="1"/>
+      <w:numFmt w:val="bullet"/>
+      <w:lvlText w:val=""/>
+      <w:lvlJc w:val="left"/>
+      <w:pPr>
+        <w:ind w:left="4320" w:hanging="360"/>
+      </w:pPr>
+      <w:rPr>
+        <w:rFonts w:ascii="Wingdings" w:hAnsi="Wingdings" w:hint="default"/>
+      </w:rPr>
+    </w:lvl>
+    <w:lvl w:ilvl="6" w:tplc="04190001" w:tentative="1">
+      <w:start w:val="1"/>
+      <w:numFmt w:val="bullet"/>
+      <w:lvlText w:val=""/>
+      <w:lvlJc w:val="left"/>
+      <w:pPr>
+        <w:ind w:left="5040" w:hanging="360"/>
+      </w:pPr>
+      <w:rPr>
+        <w:rFonts w:ascii="Symbol" w:hAnsi="Symbol" w:hint="default"/>
+      </w:rPr>
+    </w:lvl>
+    <w:lvl w:ilvl="7" w:tplc="04190003" w:tentative="1">
+      <w:start w:val="1"/>
+      <w:numFmt w:val="bullet"/>
+      <w:lvlText w:val="o"/>
+      <w:lvlJc w:val="left"/>
+      <w:pPr>
+        <w:ind w:left="5760" w:hanging="360"/>
+      </w:pPr>
+      <w:rPr>
+        <w:rFonts w:ascii="Courier New" w:hAnsi="Courier New" w:cs="Courier New" w:hint="default"/>
+      </w:rPr>
+    </w:lvl>
+    <w:lvl w:ilvl="8" w:tplc="04190005" w:tentative="1">
+      <w:start w:val="1"/>
+      <w:numFmt w:val="bullet"/>
+      <w:lvlText w:val=""/>
+      <w:lvlJc w:val="left"/>
+      <w:pPr>
+        <w:ind w:left="6480" w:hanging="360"/>
+      </w:pPr>
+      <w:rPr>
+        <w:rFonts w:ascii="Wingdings" w:hAnsi="Wingdings" w:hint="default"/>
+      </w:rPr>
+    </w:lvl>
+  </w:abstractNum>
+  <w:num w:numId="1">
+    <w:abstractNumId w:val="0"/>
+  </w:num>
+</w:numbering>
 </file>
 
 <file path=word/styles.xml><?xml version="1.0" encoding="utf-8"?>
@@ -1098,6 +1508,17 @@
       <w:szCs w:val="20"/>
     </w:rPr>
   </w:style>
+  <w:style w:type="paragraph" w:styleId="a4">
+    <w:name w:val="List Paragraph"/>
+    <w:basedOn w:val="a"/>
+    <w:uiPriority w:val="34"/>
+    <w:qFormat/>
+    <w:rsid w:val="0075057D"/>
+    <w:pPr>
+      <w:ind w:left="720"/>
+      <w:contextualSpacing/>
+    </w:pPr>
+  </w:style>
 </w:styles>
 </file>
 

</xml_diff>